<commit_message>
First and Second task is done. 100/100
</commit_message>
<xml_diff>
--- a/Functions and Statements - Exercises/Specifications.docx
+++ b/Functions and Statements - Exercises/Specifications.docx
@@ -1,6 +1,6 @@
 
 <file path=word/document.xml><?xml version="1.0" encoding="utf-8"?>
-<w:document xmlns:wpc="http://schemas.microsoft.com/office/word/2010/wordprocessingCanvas" xmlns:cx="http://schemas.microsoft.com/office/drawing/2014/chartex" xmlns:cx1="http://schemas.microsoft.com/office/drawing/2015/9/8/chartex" xmlns:mc="http://schemas.openxmlformats.org/markup-compatibility/2006" xmlns:o="urn:schemas-microsoft-com:office:office" xmlns:r="http://schemas.openxmlformats.org/officeDocument/2006/relationships" xmlns:m="http://schemas.openxmlformats.org/officeDocument/2006/math" xmlns:v="urn:schemas-microsoft-com:vml" xmlns:wp14="http://schemas.microsoft.com/office/word/2010/wordprocessingDrawing" xmlns:wp="http://schemas.openxmlformats.org/drawingml/2006/wordprocessingDrawing" xmlns:w10="urn:schemas-microsoft-com:office:word" xmlns:w="http://schemas.openxmlformats.org/wordprocessingml/2006/main" xmlns:w14="http://schemas.microsoft.com/office/word/2010/wordml" xmlns:w15="http://schemas.microsoft.com/office/word/2012/wordml" xmlns:w16se="http://schemas.microsoft.com/office/word/2015/wordml/symex" xmlns:wpg="http://schemas.microsoft.com/office/word/2010/wordprocessingGroup" xmlns:wpi="http://schemas.microsoft.com/office/word/2010/wordprocessingInk" xmlns:wne="http://schemas.microsoft.com/office/word/2006/wordml" xmlns:wps="http://schemas.microsoft.com/office/word/2010/wordprocessingShape" mc:Ignorable="w14 w15 w16se wp14">
+<w:document xmlns:wpc="http://schemas.microsoft.com/office/word/2010/wordprocessingCanvas" xmlns:cx="http://schemas.microsoft.com/office/drawing/2014/chartex" xmlns:mc="http://schemas.openxmlformats.org/markup-compatibility/2006" xmlns:o="urn:schemas-microsoft-com:office:office" xmlns:r="http://schemas.openxmlformats.org/officeDocument/2006/relationships" xmlns:m="http://schemas.openxmlformats.org/officeDocument/2006/math" xmlns:v="urn:schemas-microsoft-com:vml" xmlns:wp14="http://schemas.microsoft.com/office/word/2010/wordprocessingDrawing" xmlns:wp="http://schemas.openxmlformats.org/drawingml/2006/wordprocessingDrawing" xmlns:w10="urn:schemas-microsoft-com:office:word" xmlns:w="http://schemas.openxmlformats.org/wordprocessingml/2006/main" xmlns:w14="http://schemas.microsoft.com/office/word/2010/wordml" xmlns:w15="http://schemas.microsoft.com/office/word/2012/wordml" xmlns:w16se="http://schemas.microsoft.com/office/word/2015/wordml/symex" xmlns:wpg="http://schemas.microsoft.com/office/word/2010/wordprocessingGroup" xmlns:wpi="http://schemas.microsoft.com/office/word/2010/wordprocessingInk" xmlns:wne="http://schemas.microsoft.com/office/word/2006/wordml" xmlns:wps="http://schemas.microsoft.com/office/word/2010/wordprocessingShape" mc:Ignorable="w14 w15 w16se wp14">
   <w:body>
     <w:p>
       <w:pPr>
@@ -110,8 +110,6 @@
           <w:t>https://judge.softuni.org/Contests/3789/Functions-and-Statements-Exercises</w:t>
         </w:r>
       </w:hyperlink>
-      <w:bookmarkStart w:id="0" w:name="_GoBack"/>
-      <w:bookmarkEnd w:id="0"/>
     </w:p>
     <w:p>
       <w:pPr>
@@ -730,7 +728,6 @@
         </w:rPr>
         <w:t xml:space="preserve"> function </w:t>
       </w:r>
-      <w:proofErr w:type="gramStart"/>
       <w:r>
         <w:rPr>
           <w:rStyle w:val="jlqj4b"/>
@@ -749,7 +746,6 @@
         </w:rPr>
         <w:t>(</w:t>
       </w:r>
-      <w:proofErr w:type="gramEnd"/>
       <w:r>
         <w:rPr>
           <w:rStyle w:val="jlqj4b"/>
@@ -4864,7 +4860,15 @@
         <w:rPr>
           <w:b/>
         </w:rPr>
-        <w:t>second decimal</w:t>
+        <w:t>second de</w:t>
+      </w:r>
+      <w:bookmarkStart w:id="0" w:name="_GoBack"/>
+      <w:bookmarkEnd w:id="0"/>
+      <w:r>
+        <w:rPr>
+          <w:b/>
+        </w:rPr>
+        <w:t>cimal</w:t>
       </w:r>
       <w:r>
         <w:t xml:space="preserve"> point.</w:t>
@@ -5211,7 +5215,31 @@
           <w:rPr>
             <w:rStyle w:val="Hyperlink"/>
           </w:rPr>
-          <w:t>https://en.wikipedia.org/wiki/Factorial</w:t>
+          <w:t>https://e</w:t>
+        </w:r>
+        <w:r>
+          <w:rPr>
+            <w:rStyle w:val="Hyperlink"/>
+          </w:rPr>
+          <w:t>n</w:t>
+        </w:r>
+        <w:r>
+          <w:rPr>
+            <w:rStyle w:val="Hyperlink"/>
+          </w:rPr>
+          <w:t>.wikiped</w:t>
+        </w:r>
+        <w:r>
+          <w:rPr>
+            <w:rStyle w:val="Hyperlink"/>
+          </w:rPr>
+          <w:t>i</w:t>
+        </w:r>
+        <w:r>
+          <w:rPr>
+            <w:rStyle w:val="Hyperlink"/>
+          </w:rPr>
+          <w:t>a.org/wiki/Factorial</w:t>
         </w:r>
       </w:hyperlink>
     </w:p>
@@ -5237,7 +5265,19 @@
           <w:rPr>
             <w:rStyle w:val="Hyperlink"/>
           </w:rPr>
-          <w:t>recursion</w:t>
+          <w:t>rec</w:t>
+        </w:r>
+        <w:r>
+          <w:rPr>
+            <w:rStyle w:val="Hyperlink"/>
+          </w:rPr>
+          <w:t>u</w:t>
+        </w:r>
+        <w:r>
+          <w:rPr>
+            <w:rStyle w:val="Hyperlink"/>
+          </w:rPr>
+          <w:t>rsion</w:t>
         </w:r>
       </w:hyperlink>
     </w:p>
@@ -5296,7 +5336,7 @@
 </file>
 
 <file path=word/endnotes.xml><?xml version="1.0" encoding="utf-8"?>
-<w:endnotes xmlns:wpc="http://schemas.microsoft.com/office/word/2010/wordprocessingCanvas" xmlns:cx="http://schemas.microsoft.com/office/drawing/2014/chartex" xmlns:cx1="http://schemas.microsoft.com/office/drawing/2015/9/8/chartex" xmlns:mc="http://schemas.openxmlformats.org/markup-compatibility/2006" xmlns:o="urn:schemas-microsoft-com:office:office" xmlns:r="http://schemas.openxmlformats.org/officeDocument/2006/relationships" xmlns:m="http://schemas.openxmlformats.org/officeDocument/2006/math" xmlns:v="urn:schemas-microsoft-com:vml" xmlns:wp14="http://schemas.microsoft.com/office/word/2010/wordprocessingDrawing" xmlns:wp="http://schemas.openxmlformats.org/drawingml/2006/wordprocessingDrawing" xmlns:w10="urn:schemas-microsoft-com:office:word" xmlns:w="http://schemas.openxmlformats.org/wordprocessingml/2006/main" xmlns:w14="http://schemas.microsoft.com/office/word/2010/wordml" xmlns:w15="http://schemas.microsoft.com/office/word/2012/wordml" xmlns:w16se="http://schemas.microsoft.com/office/word/2015/wordml/symex" xmlns:wpg="http://schemas.microsoft.com/office/word/2010/wordprocessingGroup" xmlns:wpi="http://schemas.microsoft.com/office/word/2010/wordprocessingInk" xmlns:wne="http://schemas.microsoft.com/office/word/2006/wordml" xmlns:wps="http://schemas.microsoft.com/office/word/2010/wordprocessingShape" mc:Ignorable="w14 w15 w16se wp14">
+<w:endnotes xmlns:wpc="http://schemas.microsoft.com/office/word/2010/wordprocessingCanvas" xmlns:cx="http://schemas.microsoft.com/office/drawing/2014/chartex" xmlns:mc="http://schemas.openxmlformats.org/markup-compatibility/2006" xmlns:o="urn:schemas-microsoft-com:office:office" xmlns:r="http://schemas.openxmlformats.org/officeDocument/2006/relationships" xmlns:m="http://schemas.openxmlformats.org/officeDocument/2006/math" xmlns:v="urn:schemas-microsoft-com:vml" xmlns:wp14="http://schemas.microsoft.com/office/word/2010/wordprocessingDrawing" xmlns:wp="http://schemas.openxmlformats.org/drawingml/2006/wordprocessingDrawing" xmlns:w10="urn:schemas-microsoft-com:office:word" xmlns:w="http://schemas.openxmlformats.org/wordprocessingml/2006/main" xmlns:w14="http://schemas.microsoft.com/office/word/2010/wordml" xmlns:w15="http://schemas.microsoft.com/office/word/2012/wordml" xmlns:w16se="http://schemas.microsoft.com/office/word/2015/wordml/symex" xmlns:wpg="http://schemas.microsoft.com/office/word/2010/wordprocessingGroup" xmlns:wpi="http://schemas.microsoft.com/office/word/2010/wordprocessingInk" xmlns:wne="http://schemas.microsoft.com/office/word/2006/wordml" xmlns:wps="http://schemas.microsoft.com/office/word/2010/wordprocessingShape" mc:Ignorable="w14 w15 w16se wp14">
   <w:endnote w:type="separator" w:id="-1">
     <w:p>
       <w:pPr>
@@ -5321,7 +5361,7 @@
 </file>
 
 <file path=word/footer1.xml><?xml version="1.0" encoding="utf-8"?>
-<w:ftr xmlns:wpc="http://schemas.microsoft.com/office/word/2010/wordprocessingCanvas" xmlns:cx="http://schemas.microsoft.com/office/drawing/2014/chartex" xmlns:cx1="http://schemas.microsoft.com/office/drawing/2015/9/8/chartex" xmlns:mc="http://schemas.openxmlformats.org/markup-compatibility/2006" xmlns:o="urn:schemas-microsoft-com:office:office" xmlns:r="http://schemas.openxmlformats.org/officeDocument/2006/relationships" xmlns:m="http://schemas.openxmlformats.org/officeDocument/2006/math" xmlns:v="urn:schemas-microsoft-com:vml" xmlns:wp14="http://schemas.microsoft.com/office/word/2010/wordprocessingDrawing" xmlns:wp="http://schemas.openxmlformats.org/drawingml/2006/wordprocessingDrawing" xmlns:w10="urn:schemas-microsoft-com:office:word" xmlns:w="http://schemas.openxmlformats.org/wordprocessingml/2006/main" xmlns:w14="http://schemas.microsoft.com/office/word/2010/wordml" xmlns:w15="http://schemas.microsoft.com/office/word/2012/wordml" xmlns:w16se="http://schemas.microsoft.com/office/word/2015/wordml/symex" xmlns:wpg="http://schemas.microsoft.com/office/word/2010/wordprocessingGroup" xmlns:wpi="http://schemas.microsoft.com/office/word/2010/wordprocessingInk" xmlns:wne="http://schemas.microsoft.com/office/word/2006/wordml" xmlns:wps="http://schemas.microsoft.com/office/word/2010/wordprocessingShape" mc:Ignorable="w14 w15 w16se wp14">
+<w:ftr xmlns:wpc="http://schemas.microsoft.com/office/word/2010/wordprocessingCanvas" xmlns:cx="http://schemas.microsoft.com/office/drawing/2014/chartex" xmlns:mc="http://schemas.openxmlformats.org/markup-compatibility/2006" xmlns:o="urn:schemas-microsoft-com:office:office" xmlns:r="http://schemas.openxmlformats.org/officeDocument/2006/relationships" xmlns:m="http://schemas.openxmlformats.org/officeDocument/2006/math" xmlns:v="urn:schemas-microsoft-com:vml" xmlns:wp14="http://schemas.microsoft.com/office/word/2010/wordprocessingDrawing" xmlns:wp="http://schemas.openxmlformats.org/drawingml/2006/wordprocessingDrawing" xmlns:w10="urn:schemas-microsoft-com:office:word" xmlns:w="http://schemas.openxmlformats.org/wordprocessingml/2006/main" xmlns:w14="http://schemas.microsoft.com/office/word/2010/wordml" xmlns:w15="http://schemas.microsoft.com/office/word/2012/wordml" xmlns:w16se="http://schemas.microsoft.com/office/word/2015/wordml/symex" xmlns:wpg="http://schemas.microsoft.com/office/word/2010/wordprocessingGroup" xmlns:wpi="http://schemas.microsoft.com/office/word/2010/wordprocessingInk" xmlns:wne="http://schemas.microsoft.com/office/word/2006/wordml" xmlns:wps="http://schemas.microsoft.com/office/word/2010/wordprocessingShape" mc:Ignorable="w14 w15 w16se wp14">
   <w:p>
     <w:pPr>
       <w:pStyle w:val="Footer"/>
@@ -5417,7 +5457,7 @@
             </wp:anchor>
           </w:drawing>
         </mc:Choice>
-        <mc:Fallback xmlns:w16sdtdh="http://schemas.microsoft.com/office/word/2020/wordml/sdtdatahash" xmlns:w16="http://schemas.microsoft.com/office/word/2018/wordml" xmlns:w16cid="http://schemas.microsoft.com/office/word/2016/wordml/cid" xmlns:w16cex="http://schemas.microsoft.com/office/word/2018/wordml/cex" xmlns:oel="http://schemas.microsoft.com/office/2019/extlst" xmlns:am3d="http://schemas.microsoft.com/office/drawing/2017/model3d" xmlns:aink="http://schemas.microsoft.com/office/drawing/2016/ink" xmlns:cx8="http://schemas.microsoft.com/office/drawing/2016/5/14/chartex" xmlns:cx7="http://schemas.microsoft.com/office/drawing/2016/5/13/chartex" xmlns:cx6="http://schemas.microsoft.com/office/drawing/2016/5/12/chartex" xmlns:cx5="http://schemas.microsoft.com/office/drawing/2016/5/11/chartex" xmlns:cx4="http://schemas.microsoft.com/office/drawing/2016/5/10/chartex" xmlns:cx3="http://schemas.microsoft.com/office/drawing/2016/5/9/chartex" xmlns:cx2="http://schemas.microsoft.com/office/drawing/2015/10/21/chartex">
+        <mc:Fallback xmlns:cx2="http://schemas.microsoft.com/office/drawing/2015/10/21/chartex" xmlns:cx3="http://schemas.microsoft.com/office/drawing/2016/5/9/chartex" xmlns:cx4="http://schemas.microsoft.com/office/drawing/2016/5/10/chartex" xmlns:cx5="http://schemas.microsoft.com/office/drawing/2016/5/11/chartex" xmlns:cx6="http://schemas.microsoft.com/office/drawing/2016/5/12/chartex" xmlns:cx7="http://schemas.microsoft.com/office/drawing/2016/5/13/chartex" xmlns:cx8="http://schemas.microsoft.com/office/drawing/2016/5/14/chartex" xmlns:aink="http://schemas.microsoft.com/office/drawing/2016/ink" xmlns:am3d="http://schemas.microsoft.com/office/drawing/2017/model3d" xmlns:oel="http://schemas.microsoft.com/office/2019/extlst" xmlns:w16cex="http://schemas.microsoft.com/office/word/2018/wordml/cex" xmlns:w16cid="http://schemas.microsoft.com/office/word/2016/wordml/cid" xmlns:w16="http://schemas.microsoft.com/office/word/2018/wordml" xmlns:w16sdtdh="http://schemas.microsoft.com/office/word/2020/wordml/sdtdatahash" xmlns:cx1="http://schemas.microsoft.com/office/drawing/2015/9/8/chartex">
           <w:pict>
             <v:shapetype w14:anchorId="41B1E642" id="_x0000_t202" coordsize="21600,21600" o:spt="202" path="m,l,21600r21600,l21600,xe">
               <v:stroke joinstyle="miter"/>
@@ -5512,21 +5552,12 @@
                             </w:rPr>
                             <w:t xml:space="preserve">© </w:t>
                           </w:r>
-                          <w:proofErr w:type="spellStart"/>
                           <w:r>
                             <w:rPr>
                               <w:sz w:val="17"/>
                               <w:szCs w:val="17"/>
                             </w:rPr>
-                            <w:t>SoftUni</w:t>
-                          </w:r>
-                          <w:proofErr w:type="spellEnd"/>
-                          <w:r>
-                            <w:rPr>
-                              <w:sz w:val="17"/>
-                              <w:szCs w:val="17"/>
-                            </w:rPr>
-                            <w:t xml:space="preserve"> – </w:t>
+                            <w:t xml:space="preserve">SoftUni – </w:t>
                           </w:r>
                           <w:hyperlink r:id="rId1" w:history="1">
                             <w:r>
@@ -5864,7 +5895,7 @@
                                               <a14:useLocalDpi xmlns:a14="http://schemas.microsoft.com/office/drawing/2010/main" val="0"/>
                                             </a:ext>
                                             <a:ext uri="{837473B0-CC2E-450A-ABE3-18F120FF3D39}">
-                                              <a1611:picAttrSrcUrl xmlns:a1611="http://schemas.microsoft.com/office/drawing/2016/11/main" xmlns:w16sdtdh="http://schemas.microsoft.com/office/word/2020/wordml/sdtdatahash" xmlns:w16="http://schemas.microsoft.com/office/word/2018/wordml" xmlns:w16cid="http://schemas.microsoft.com/office/word/2016/wordml/cid" xmlns:w16cex="http://schemas.microsoft.com/office/word/2018/wordml/cex" xmlns:w="http://schemas.openxmlformats.org/wordprocessingml/2006/main" xmlns:w10="urn:schemas-microsoft-com:office:word" xmlns:v="urn:schemas-microsoft-com:vml" xmlns:oel="http://schemas.microsoft.com/office/2019/extlst" xmlns:o="urn:schemas-microsoft-com:office:office" xmlns:am3d="http://schemas.microsoft.com/office/drawing/2017/model3d" xmlns:aink="http://schemas.microsoft.com/office/drawing/2016/ink" xmlns:cx8="http://schemas.microsoft.com/office/drawing/2016/5/14/chartex" xmlns:cx7="http://schemas.microsoft.com/office/drawing/2016/5/13/chartex" xmlns:cx6="http://schemas.microsoft.com/office/drawing/2016/5/12/chartex" xmlns:cx5="http://schemas.microsoft.com/office/drawing/2016/5/11/chartex" xmlns:cx4="http://schemas.microsoft.com/office/drawing/2016/5/10/chartex" xmlns:cx3="http://schemas.microsoft.com/office/drawing/2016/5/9/chartex" xmlns:cx2="http://schemas.microsoft.com/office/drawing/2015/10/21/chartex" xmlns="" r:id="rId9"/>
+                                              <a1611:picAttrSrcUrl xmlns="" xmlns:cx2="http://schemas.microsoft.com/office/drawing/2015/10/21/chartex" xmlns:cx3="http://schemas.microsoft.com/office/drawing/2016/5/9/chartex" xmlns:cx4="http://schemas.microsoft.com/office/drawing/2016/5/10/chartex" xmlns:cx5="http://schemas.microsoft.com/office/drawing/2016/5/11/chartex" xmlns:cx6="http://schemas.microsoft.com/office/drawing/2016/5/12/chartex" xmlns:cx7="http://schemas.microsoft.com/office/drawing/2016/5/13/chartex" xmlns:cx8="http://schemas.microsoft.com/office/drawing/2016/5/14/chartex" xmlns:aink="http://schemas.microsoft.com/office/drawing/2016/ink" xmlns:am3d="http://schemas.microsoft.com/office/drawing/2017/model3d" xmlns:o="urn:schemas-microsoft-com:office:office" xmlns:oel="http://schemas.microsoft.com/office/2019/extlst" xmlns:v="urn:schemas-microsoft-com:vml" xmlns:w10="urn:schemas-microsoft-com:office:word" xmlns:w="http://schemas.openxmlformats.org/wordprocessingml/2006/main" xmlns:w16cex="http://schemas.microsoft.com/office/word/2018/wordml/cex" xmlns:w16cid="http://schemas.microsoft.com/office/word/2016/wordml/cid" xmlns:w16="http://schemas.microsoft.com/office/word/2018/wordml" xmlns:w16sdtdh="http://schemas.microsoft.com/office/word/2020/wordml/sdtdatahash" xmlns:a1611="http://schemas.microsoft.com/office/drawing/2016/11/main" xmlns:cx1="http://schemas.microsoft.com/office/drawing/2015/9/8/chartex" r:id="rId9"/>
                                             </a:ext>
                                           </a:extLst>
                                         </a:blip>
@@ -6209,7 +6240,7 @@
             </wp:anchor>
           </w:drawing>
         </mc:Choice>
-        <mc:Fallback xmlns:w16sdtdh="http://schemas.microsoft.com/office/word/2020/wordml/sdtdatahash" xmlns:w16="http://schemas.microsoft.com/office/word/2018/wordml" xmlns:w16cid="http://schemas.microsoft.com/office/word/2016/wordml/cid" xmlns:w16cex="http://schemas.microsoft.com/office/word/2018/wordml/cex" xmlns:oel="http://schemas.microsoft.com/office/2019/extlst" xmlns:am3d="http://schemas.microsoft.com/office/drawing/2017/model3d" xmlns:aink="http://schemas.microsoft.com/office/drawing/2016/ink" xmlns:cx8="http://schemas.microsoft.com/office/drawing/2016/5/14/chartex" xmlns:cx7="http://schemas.microsoft.com/office/drawing/2016/5/13/chartex" xmlns:cx6="http://schemas.microsoft.com/office/drawing/2016/5/12/chartex" xmlns:cx5="http://schemas.microsoft.com/office/drawing/2016/5/11/chartex" xmlns:cx4="http://schemas.microsoft.com/office/drawing/2016/5/10/chartex" xmlns:cx3="http://schemas.microsoft.com/office/drawing/2016/5/9/chartex" xmlns:cx2="http://schemas.microsoft.com/office/drawing/2015/10/21/chartex">
+        <mc:Fallback xmlns:cx2="http://schemas.microsoft.com/office/drawing/2015/10/21/chartex" xmlns:cx3="http://schemas.microsoft.com/office/drawing/2016/5/9/chartex" xmlns:cx4="http://schemas.microsoft.com/office/drawing/2016/5/10/chartex" xmlns:cx5="http://schemas.microsoft.com/office/drawing/2016/5/11/chartex" xmlns:cx6="http://schemas.microsoft.com/office/drawing/2016/5/12/chartex" xmlns:cx7="http://schemas.microsoft.com/office/drawing/2016/5/13/chartex" xmlns:cx8="http://schemas.microsoft.com/office/drawing/2016/5/14/chartex" xmlns:aink="http://schemas.microsoft.com/office/drawing/2016/ink" xmlns:am3d="http://schemas.microsoft.com/office/drawing/2017/model3d" xmlns:oel="http://schemas.microsoft.com/office/2019/extlst" xmlns:w16cex="http://schemas.microsoft.com/office/word/2018/wordml/cex" xmlns:w16cid="http://schemas.microsoft.com/office/word/2016/wordml/cid" xmlns:w16="http://schemas.microsoft.com/office/word/2018/wordml" xmlns:w16sdtdh="http://schemas.microsoft.com/office/word/2020/wordml/sdtdatahash" xmlns:cx1="http://schemas.microsoft.com/office/drawing/2015/9/8/chartex">
           <w:pict>
             <v:shape w14:anchorId="2074F399" id="Text Box 16" o:spid="_x0000_s1027" type="#_x0000_t202" style="position:absolute;margin-left:109pt;margin-top:7pt;width:411.4pt;height:40.45pt;z-index:251657216;visibility:visible;mso-wrap-style:square;mso-width-percent:0;mso-height-percent:0;mso-wrap-distance-left:9pt;mso-wrap-distance-top:0;mso-wrap-distance-right:9pt;mso-wrap-distance-bottom:0;mso-position-horizontal:absolute;mso-position-horizontal-relative:text;mso-position-vertical:absolute;mso-position-vertical-relative:text;mso-width-percent:0;mso-height-percent:0;mso-width-relative:page;mso-height-relative:page;v-text-anchor:top" o:gfxdata="UEsDBBQABgAIAAAAIQC2gziS/gAAAOEBAAATAAAAW0NvbnRlbnRfVHlwZXNdLnhtbJSRQU7DMBBF&#10;90jcwfIWJU67QAgl6YK0S0CoHGBkTxKLZGx5TGhvj5O2G0SRWNoz/78nu9wcxkFMGNg6quQqL6RA&#10;0s5Y6ir5vt9lD1JwBDIwOMJKHpHlpr69KfdHjyxSmriSfYz+USnWPY7AufNIadK6MEJMx9ApD/oD&#10;OlTrorhX2lFEilmcO2RdNtjC5xDF9pCuTyYBB5bi6bQ4syoJ3g9WQ0ymaiLzg5KdCXlKLjvcW893&#10;SUOqXwnz5DrgnHtJTxOsQfEKIT7DmDSUCaxw7Rqn8787ZsmRM9e2VmPeBN4uqYvTtW7jvijg9N/y&#10;JsXecLq0q+WD6m8AAAD//wMAUEsDBBQABgAIAAAAIQA4/SH/1gAAAJQBAAALAAAAX3JlbHMvLnJl&#10;bHOkkMFqwzAMhu+DvYPRfXGawxijTi+j0GvpHsDYimMaW0Yy2fr2M4PBMnrbUb/Q94l/f/hMi1qR&#10;JVI2sOt6UJgd+ZiDgffL8ekFlFSbvV0oo4EbChzGx4f9GRdb25HMsYhqlCwG5lrLq9biZkxWOiqY&#10;22YiTra2kYMu1l1tQD30/bPm3wwYN0x18gb45AdQl1tp5j/sFB2T0FQ7R0nTNEV3j6o9feQzro1i&#10;OWA14Fm+Q8a1a8+Bvu/d/dMb2JY5uiPbhG/ktn4cqGU/er3pcvwCAAD//wMAUEsDBBQABgAIAAAA&#10;IQD5PpaT+QEAANQDAAAOAAAAZHJzL2Uyb0RvYy54bWysU9tu3CAQfa/Uf0C8d+114ja11hulSVNV&#10;Si9S2g/AGNaowFBg195+fQfsbFbtW1U/IIYxZ+acOWyuJ6PJQfigwLZ0vSopEZZDr+yupd+/3b+6&#10;oiREZnumwYqWHkWg19uXLzaja0QFA+heeIIgNjSja+kQo2uKIvBBGBZW4ITFpARvWMTQ74resxHR&#10;jS6qsnxdjOB754GLEPD0bk7SbcaXUvD4RcogItEtxd5iXn1eu7QW2w1rdp65QfGlDfYPXRimLBY9&#10;Qd2xyMjeq7+gjOIeAsi44mAKkFJxkTkgm3X5B5vHgTmRuaA4wZ1kCv8Pln8+PLqvnsTpHUw4wEwi&#10;uAfgPwKxcDswuxM33sM4CNZj4XWSrBhdaJarSerQhATSjZ+gxyGzfYQMNElvkirIkyA6DuB4El1M&#10;kXA8rKuqLqtLSjjm6vXFm3WdS7Dm6bbzIX4QYEjatNTjUDM6OzyEmLphzdMvqZiFe6V1Hqy2ZGzp&#10;27qq84WzjFERfaeVaelVmb7ZCYnke9vny5EpPe+xgLYL60R0phynbiKqXyRJInTQH1EGD7PN8Fng&#10;ZgD/i5IRLdbS8HPPvKBEf7RJylQZPZmDywu0MyX+PNOdB8xyhGpppGTe3sbs45nyDUouVVbjuZOl&#10;ZbROFmmxefLmeZz/en6M298AAAD//wMAUEsDBBQABgAIAAAAIQAN0y8F3wAAAAoBAAAPAAAAZHJz&#10;L2Rvd25yZXYueG1sTI/NTsMwEITvSLyDtUjcqN0SUBriVP0REkdaOHB04yVOiddR7Lbh7dme6Gk1&#10;mtHsfOVi9J044RDbQBqmEwUCqQ62pUbD58frQw4iJkPWdIFQwy9GWFS3N6UpbDjTFk+71AguoVgY&#10;DS6lvpAy1g69iZPQI7H3HQZvEsuhkXYwZy73nZwp9Sy9aYk/ONPj2mH9szt6DduDPTzmbrV8+ho3&#10;67dVbDYyvGt9fzcuX0AkHNN/GC7zeTpUvGkfjmSj6DTMpjmzJDYyvpeAyhTD7DXMsznIqpTXCNUf&#10;AAAA//8DAFBLAQItABQABgAIAAAAIQC2gziS/gAAAOEBAAATAAAAAAAAAAAAAAAAAAAAAABbQ29u&#10;dGVudF9UeXBlc10ueG1sUEsBAi0AFAAGAAgAAAAhADj9If/WAAAAlAEAAAsAAAAAAAAAAAAAAAAA&#10;LwEAAF9yZWxzLy5yZWxzUEsBAi0AFAAGAAgAAAAhAPk+lpP5AQAA1AMAAA4AAAAAAAAAAAAAAAAA&#10;LgIAAGRycy9lMm9Eb2MueG1sUEsBAi0AFAAGAAgAAAAhAA3TLwXfAAAACgEAAA8AAAAAAAAAAAAA&#10;AAAAUwQAAGRycy9kb3ducmV2LnhtbFBLBQYAAAAABAAEAPMAAABfBQAAAAA=&#10;" filled="f" stroked="f">
               <v:textbox inset=".5mm,1.2mm,.5mm,.5mm">
@@ -6935,7 +6966,7 @@
           <wp:effectExtent l="0" t="0" r="0" b="5715"/>
           <wp:wrapSquare wrapText="bothSides"/>
           <wp:docPr id="1" name="Picture 1">
-            <a:hlinkClick xmlns:a="http://schemas.openxmlformats.org/drawingml/2006/main" r:id="rId1"/>
+            <a:hlinkClick xmlns:a="http://schemas.openxmlformats.org/drawingml/2006/main" r:id="rId20"/>
           </wp:docPr>
           <wp:cNvGraphicFramePr>
             <a:graphicFrameLocks xmlns:a="http://schemas.openxmlformats.org/drawingml/2006/main" noChangeAspect="1"/>
@@ -7057,7 +7088,7 @@
             </wp:anchor>
           </w:drawing>
         </mc:Choice>
-        <mc:Fallback xmlns:w16sdtdh="http://schemas.microsoft.com/office/word/2020/wordml/sdtdatahash" xmlns:w16="http://schemas.microsoft.com/office/word/2018/wordml" xmlns:w16cid="http://schemas.microsoft.com/office/word/2016/wordml/cid" xmlns:w16cex="http://schemas.microsoft.com/office/word/2018/wordml/cex" xmlns:oel="http://schemas.microsoft.com/office/2019/extlst" xmlns:am3d="http://schemas.microsoft.com/office/drawing/2017/model3d" xmlns:aink="http://schemas.microsoft.com/office/drawing/2016/ink" xmlns:cx8="http://schemas.microsoft.com/office/drawing/2016/5/14/chartex" xmlns:cx7="http://schemas.microsoft.com/office/drawing/2016/5/13/chartex" xmlns:cx6="http://schemas.microsoft.com/office/drawing/2016/5/12/chartex" xmlns:cx5="http://schemas.microsoft.com/office/drawing/2016/5/11/chartex" xmlns:cx4="http://schemas.microsoft.com/office/drawing/2016/5/10/chartex" xmlns:cx3="http://schemas.microsoft.com/office/drawing/2016/5/9/chartex" xmlns:cx2="http://schemas.microsoft.com/office/drawing/2015/10/21/chartex">
+        <mc:Fallback xmlns:cx2="http://schemas.microsoft.com/office/drawing/2015/10/21/chartex" xmlns:cx3="http://schemas.microsoft.com/office/drawing/2016/5/9/chartex" xmlns:cx4="http://schemas.microsoft.com/office/drawing/2016/5/10/chartex" xmlns:cx5="http://schemas.microsoft.com/office/drawing/2016/5/11/chartex" xmlns:cx6="http://schemas.microsoft.com/office/drawing/2016/5/12/chartex" xmlns:cx7="http://schemas.microsoft.com/office/drawing/2016/5/13/chartex" xmlns:cx8="http://schemas.microsoft.com/office/drawing/2016/5/14/chartex" xmlns:aink="http://schemas.microsoft.com/office/drawing/2016/ink" xmlns:am3d="http://schemas.microsoft.com/office/drawing/2017/model3d" xmlns:oel="http://schemas.microsoft.com/office/2019/extlst" xmlns:w16cex="http://schemas.microsoft.com/office/word/2018/wordml/cex" xmlns:w16cid="http://schemas.microsoft.com/office/word/2016/wordml/cid" xmlns:w16="http://schemas.microsoft.com/office/word/2018/wordml" xmlns:w16sdtdh="http://schemas.microsoft.com/office/word/2020/wordml/sdtdatahash" xmlns:cx1="http://schemas.microsoft.com/office/drawing/2015/9/8/chartex">
           <w:pict>
             <v:line w14:anchorId="60BE7D18" id="Straight Connector 19" o:spid="_x0000_s1026" style="position:absolute;flip:y;z-index:251622400;visibility:visible;mso-wrap-style:square;mso-width-percent:0;mso-height-percent:0;mso-wrap-distance-left:9pt;mso-wrap-distance-top:0;mso-wrap-distance-right:9pt;mso-wrap-distance-bottom:0;mso-position-horizontal:absolute;mso-position-horizontal-relative:text;mso-position-vertical:absolute;mso-position-vertical-relative:text;mso-width-percent:0;mso-height-percent:0;mso-width-relative:page;mso-height-relative:page" from="-.1pt,5.2pt" to="520.7pt,5.2pt" o:gfxdata="UEsDBBQABgAIAAAAIQC2gziS/gAAAOEBAAATAAAAW0NvbnRlbnRfVHlwZXNdLnhtbJSRQU7DMBBF&#10;90jcwfIWJU67QAgl6YK0S0CoHGBkTxKLZGx5TGhvj5O2G0SRWNoz/78nu9wcxkFMGNg6quQqL6RA&#10;0s5Y6ir5vt9lD1JwBDIwOMJKHpHlpr69KfdHjyxSmriSfYz+USnWPY7AufNIadK6MEJMx9ApD/oD&#10;OlTrorhX2lFEilmcO2RdNtjC5xDF9pCuTyYBB5bi6bQ4syoJ3g9WQ0ymaiLzg5KdCXlKLjvcW893&#10;SUOqXwnz5DrgnHtJTxOsQfEKIT7DmDSUCaxw7Rqn8787ZsmRM9e2VmPeBN4uqYvTtW7jvijg9N/y&#10;JsXecLq0q+WD6m8AAAD//wMAUEsDBBQABgAIAAAAIQA4/SH/1gAAAJQBAAALAAAAX3JlbHMvLnJl&#10;bHOkkMFqwzAMhu+DvYPRfXGawxijTi+j0GvpHsDYimMaW0Yy2fr2M4PBMnrbUb/Q94l/f/hMi1qR&#10;JVI2sOt6UJgd+ZiDgffL8ekFlFSbvV0oo4EbChzGx4f9GRdb25HMsYhqlCwG5lrLq9biZkxWOiqY&#10;22YiTra2kYMu1l1tQD30/bPm3wwYN0x18gb45AdQl1tp5j/sFB2T0FQ7R0nTNEV3j6o9feQzro1i&#10;OWA14Fm+Q8a1a8+Bvu/d/dMb2JY5uiPbhG/ktn4cqGU/er3pcvwCAAD//wMAUEsDBBQABgAIAAAA&#10;IQCF0htp+QEAAEsEAAAOAAAAZHJzL2Uyb0RvYy54bWysVE1vGyEQvVfqf0Dc611b7bZdeZ2Do/TS&#10;D6tJcycseJGAQQPx2v++A2tvorSXRvUBLcO8N/Meg9dXR2fZQWE04Du+XNScKS+hN37f8V93N+8+&#10;cRaT8L2w4FXHTyryq83bN+sxtGoFA9heISMSH9sxdHxIKbRVFeWgnIgLCMrToQZ0ItEW91WPYiR2&#10;Z6tVXTfVCNgHBKlipOj1dMg3hV9rJdMPraNKzHacektlxbI+5LXarEW7RxEGI89tiFd04YTxVHSm&#10;uhZJsEc0f1A5IxEi6LSQ4CrQ2khVNJCaZf1Cze0ggipayJwYZpvi/6OV3w87ZKanu/vMmReO7ug2&#10;oTD7IbEteE8OAjI6JKfGEFsCbP0Oz7sYdphlHzU6pq0J90RUjCBp7Fh8Ps0+q2NikoJNs3y/bOg6&#10;5OWsmigyVcCYvihwLH903BqfLRCtOHyNicpS6iUlh61nI9Vcfawzn6ARQt8XQARr+htjbU4rA6W2&#10;FtlB0CgIKZVPTcmzj+4b9FP8Q02/LJWqzJBp98RGZ9ZTMNsxGVC+0smqqaOfSpOlJHSyYiZ6Xnt5&#10;rmI9ZWeYpk5nYD0pyK/gZdMX4Dk/Q1UZ9H8Bz4hSGXyawc54wL9VT8e58pR/cWDSnS14gP5URqNY&#10;QxNbnDu/rvwknu8L/Ok/YPMbAAD//wMAUEsDBBQABgAIAAAAIQDG+Oju3QAAAAgBAAAPAAAAZHJz&#10;L2Rvd25yZXYueG1sTI9BT8MwDIXvSPyHyEjctqTTNKGu6QSICWlwYGMSHLPGtBWJU5qsK/8eTxzg&#10;Zr/39Py5WI3eiQH72AbSkE0VCKQq2JZqDfvX9eQGREyGrHGBUMM3RliVlxeFyW040RaHXaoFl1DM&#10;jYYmpS6XMlYNehOnoUNi7yP03iRe+1ra3py43Ds5U2ohvWmJLzSmw/sGq8/d0WsYntaPb8/RZTW9&#10;fC02D+/jljZ3Wl9fjbdLEAnH9BeGMz6jQ8lMh3AkG4XTMJlxkGU1B3G21Tzj6fCryLKQ/x8ofwAA&#10;AP//AwBQSwECLQAUAAYACAAAACEAtoM4kv4AAADhAQAAEwAAAAAAAAAAAAAAAAAAAAAAW0NvbnRl&#10;bnRfVHlwZXNdLnhtbFBLAQItABQABgAIAAAAIQA4/SH/1gAAAJQBAAALAAAAAAAAAAAAAAAAAC8B&#10;AABfcmVscy8ucmVsc1BLAQItABQABgAIAAAAIQCF0htp+QEAAEsEAAAOAAAAAAAAAAAAAAAAAC4C&#10;AABkcnMvZTJvRG9jLnhtbFBLAQItABQABgAIAAAAIQDG+Oju3QAAAAgBAAAPAAAAAAAAAAAAAAAA&#10;AFMEAABkcnMvZG93bnJldi54bWxQSwUGAAAAAAQABADzAAAAXQUAAAAA&#10;" strokecolor="#974706 [1609]" strokeweight="1pt">
               <v:stroke endcap="round"/>
@@ -7164,7 +7195,7 @@
                               <w:sz w:val="18"/>
                               <w:szCs w:val="18"/>
                             </w:rPr>
-                            <w:t>1</w:t>
+                            <w:t>5</w:t>
                           </w:r>
                           <w:r>
                             <w:rPr>
@@ -7289,7 +7320,7 @@
                         <w:sz w:val="18"/>
                         <w:szCs w:val="18"/>
                       </w:rPr>
-                      <w:t>1</w:t>
+                      <w:t>5</w:t>
                     </w:r>
                     <w:r>
                       <w:rPr>
@@ -7354,7 +7385,7 @@
 </file>
 
 <file path=word/footnotes.xml><?xml version="1.0" encoding="utf-8"?>
-<w:footnotes xmlns:wpc="http://schemas.microsoft.com/office/word/2010/wordprocessingCanvas" xmlns:cx="http://schemas.microsoft.com/office/drawing/2014/chartex" xmlns:cx1="http://schemas.microsoft.com/office/drawing/2015/9/8/chartex" xmlns:mc="http://schemas.openxmlformats.org/markup-compatibility/2006" xmlns:o="urn:schemas-microsoft-com:office:office" xmlns:r="http://schemas.openxmlformats.org/officeDocument/2006/relationships" xmlns:m="http://schemas.openxmlformats.org/officeDocument/2006/math" xmlns:v="urn:schemas-microsoft-com:vml" xmlns:wp14="http://schemas.microsoft.com/office/word/2010/wordprocessingDrawing" xmlns:wp="http://schemas.openxmlformats.org/drawingml/2006/wordprocessingDrawing" xmlns:w10="urn:schemas-microsoft-com:office:word" xmlns:w="http://schemas.openxmlformats.org/wordprocessingml/2006/main" xmlns:w14="http://schemas.microsoft.com/office/word/2010/wordml" xmlns:w15="http://schemas.microsoft.com/office/word/2012/wordml" xmlns:w16se="http://schemas.microsoft.com/office/word/2015/wordml/symex" xmlns:wpg="http://schemas.microsoft.com/office/word/2010/wordprocessingGroup" xmlns:wpi="http://schemas.microsoft.com/office/word/2010/wordprocessingInk" xmlns:wne="http://schemas.microsoft.com/office/word/2006/wordml" xmlns:wps="http://schemas.microsoft.com/office/word/2010/wordprocessingShape" mc:Ignorable="w14 w15 w16se wp14">
+<w:footnotes xmlns:wpc="http://schemas.microsoft.com/office/word/2010/wordprocessingCanvas" xmlns:cx="http://schemas.microsoft.com/office/drawing/2014/chartex" xmlns:mc="http://schemas.openxmlformats.org/markup-compatibility/2006" xmlns:o="urn:schemas-microsoft-com:office:office" xmlns:r="http://schemas.openxmlformats.org/officeDocument/2006/relationships" xmlns:m="http://schemas.openxmlformats.org/officeDocument/2006/math" xmlns:v="urn:schemas-microsoft-com:vml" xmlns:wp14="http://schemas.microsoft.com/office/word/2010/wordprocessingDrawing" xmlns:wp="http://schemas.openxmlformats.org/drawingml/2006/wordprocessingDrawing" xmlns:w10="urn:schemas-microsoft-com:office:word" xmlns:w="http://schemas.openxmlformats.org/wordprocessingml/2006/main" xmlns:w14="http://schemas.microsoft.com/office/word/2010/wordml" xmlns:w15="http://schemas.microsoft.com/office/word/2012/wordml" xmlns:w16se="http://schemas.microsoft.com/office/word/2015/wordml/symex" xmlns:wpg="http://schemas.microsoft.com/office/word/2010/wordprocessingGroup" xmlns:wpi="http://schemas.microsoft.com/office/word/2010/wordprocessingInk" xmlns:wne="http://schemas.microsoft.com/office/word/2006/wordml" xmlns:wps="http://schemas.microsoft.com/office/word/2010/wordprocessingShape" mc:Ignorable="w14 w15 w16se wp14">
   <w:footnote w:type="separator" w:id="-1">
     <w:p>
       <w:pPr>
@@ -7379,7 +7410,7 @@
 </file>
 
 <file path=word/header1.xml><?xml version="1.0" encoding="utf-8"?>
-<w:hdr xmlns:wpc="http://schemas.microsoft.com/office/word/2010/wordprocessingCanvas" xmlns:cx="http://schemas.microsoft.com/office/drawing/2014/chartex" xmlns:cx1="http://schemas.microsoft.com/office/drawing/2015/9/8/chartex" xmlns:mc="http://schemas.openxmlformats.org/markup-compatibility/2006" xmlns:o="urn:schemas-microsoft-com:office:office" xmlns:r="http://schemas.openxmlformats.org/officeDocument/2006/relationships" xmlns:m="http://schemas.openxmlformats.org/officeDocument/2006/math" xmlns:v="urn:schemas-microsoft-com:vml" xmlns:wp14="http://schemas.microsoft.com/office/word/2010/wordprocessingDrawing" xmlns:wp="http://schemas.openxmlformats.org/drawingml/2006/wordprocessingDrawing" xmlns:w10="urn:schemas-microsoft-com:office:word" xmlns:w="http://schemas.openxmlformats.org/wordprocessingml/2006/main" xmlns:w14="http://schemas.microsoft.com/office/word/2010/wordml" xmlns:w15="http://schemas.microsoft.com/office/word/2012/wordml" xmlns:w16se="http://schemas.microsoft.com/office/word/2015/wordml/symex" xmlns:wpg="http://schemas.microsoft.com/office/word/2010/wordprocessingGroup" xmlns:wpi="http://schemas.microsoft.com/office/word/2010/wordprocessingInk" xmlns:wne="http://schemas.microsoft.com/office/word/2006/wordml" xmlns:wps="http://schemas.microsoft.com/office/word/2010/wordprocessingShape" mc:Ignorable="w14 w15 w16se wp14">
+<w:hdr xmlns:wpc="http://schemas.microsoft.com/office/word/2010/wordprocessingCanvas" xmlns:cx="http://schemas.microsoft.com/office/drawing/2014/chartex" xmlns:mc="http://schemas.openxmlformats.org/markup-compatibility/2006" xmlns:o="urn:schemas-microsoft-com:office:office" xmlns:r="http://schemas.openxmlformats.org/officeDocument/2006/relationships" xmlns:m="http://schemas.openxmlformats.org/officeDocument/2006/math" xmlns:v="urn:schemas-microsoft-com:vml" xmlns:wp14="http://schemas.microsoft.com/office/word/2010/wordprocessingDrawing" xmlns:wp="http://schemas.openxmlformats.org/drawingml/2006/wordprocessingDrawing" xmlns:w10="urn:schemas-microsoft-com:office:word" xmlns:w="http://schemas.openxmlformats.org/wordprocessingml/2006/main" xmlns:w14="http://schemas.microsoft.com/office/word/2010/wordml" xmlns:w15="http://schemas.microsoft.com/office/word/2012/wordml" xmlns:w16se="http://schemas.microsoft.com/office/word/2015/wordml/symex" xmlns:wpg="http://schemas.microsoft.com/office/word/2010/wordprocessingGroup" xmlns:wpi="http://schemas.microsoft.com/office/word/2010/wordprocessingInk" xmlns:wne="http://schemas.microsoft.com/office/word/2006/wordml" xmlns:wps="http://schemas.microsoft.com/office/word/2010/wordprocessingShape" mc:Ignorable="w14 w15 w16se wp14">
   <w:p>
     <w:pPr>
       <w:pStyle w:val="Header"/>
@@ -7390,7 +7421,7 @@
 </file>
 
 <file path=word/numbering.xml><?xml version="1.0" encoding="utf-8"?>
-<w:numbering xmlns:wpc="http://schemas.microsoft.com/office/word/2010/wordprocessingCanvas" xmlns:cx="http://schemas.microsoft.com/office/drawing/2014/chartex" xmlns:cx1="http://schemas.microsoft.com/office/drawing/2015/9/8/chartex" xmlns:mc="http://schemas.openxmlformats.org/markup-compatibility/2006" xmlns:o="urn:schemas-microsoft-com:office:office" xmlns:r="http://schemas.openxmlformats.org/officeDocument/2006/relationships" xmlns:m="http://schemas.openxmlformats.org/officeDocument/2006/math" xmlns:v="urn:schemas-microsoft-com:vml" xmlns:wp14="http://schemas.microsoft.com/office/word/2010/wordprocessingDrawing" xmlns:wp="http://schemas.openxmlformats.org/drawingml/2006/wordprocessingDrawing" xmlns:w10="urn:schemas-microsoft-com:office:word" xmlns:w="http://schemas.openxmlformats.org/wordprocessingml/2006/main" xmlns:w14="http://schemas.microsoft.com/office/word/2010/wordml" xmlns:w15="http://schemas.microsoft.com/office/word/2012/wordml" xmlns:w16se="http://schemas.microsoft.com/office/word/2015/wordml/symex" xmlns:wpg="http://schemas.microsoft.com/office/word/2010/wordprocessingGroup" xmlns:wpi="http://schemas.microsoft.com/office/word/2010/wordprocessingInk" xmlns:wne="http://schemas.microsoft.com/office/word/2006/wordml" xmlns:wps="http://schemas.microsoft.com/office/word/2010/wordprocessingShape" mc:Ignorable="w14 w15 w16se wp14">
+<w:numbering xmlns:wpc="http://schemas.microsoft.com/office/word/2010/wordprocessingCanvas" xmlns:cx="http://schemas.microsoft.com/office/drawing/2014/chartex" xmlns:mc="http://schemas.openxmlformats.org/markup-compatibility/2006" xmlns:o="urn:schemas-microsoft-com:office:office" xmlns:r="http://schemas.openxmlformats.org/officeDocument/2006/relationships" xmlns:m="http://schemas.openxmlformats.org/officeDocument/2006/math" xmlns:v="urn:schemas-microsoft-com:vml" xmlns:wp14="http://schemas.microsoft.com/office/word/2010/wordprocessingDrawing" xmlns:wp="http://schemas.openxmlformats.org/drawingml/2006/wordprocessingDrawing" xmlns:w10="urn:schemas-microsoft-com:office:word" xmlns:w="http://schemas.openxmlformats.org/wordprocessingml/2006/main" xmlns:w14="http://schemas.microsoft.com/office/word/2010/wordml" xmlns:w15="http://schemas.microsoft.com/office/word/2012/wordml" xmlns:w16se="http://schemas.microsoft.com/office/word/2015/wordml/symex" xmlns:wpg="http://schemas.microsoft.com/office/word/2010/wordprocessingGroup" xmlns:wpi="http://schemas.microsoft.com/office/word/2010/wordprocessingInk" xmlns:wne="http://schemas.microsoft.com/office/word/2006/wordml" xmlns:wps="http://schemas.microsoft.com/office/word/2010/wordprocessingShape" mc:Ignorable="w14 w15 w16se wp14">
   <w:abstractNum w:abstractNumId="0" w15:restartNumberingAfterBreak="0">
     <w:nsid w:val="04E60920"/>
     <w:multiLevelType w:val="hybridMultilevel"/>
@@ -13440,7 +13471,7 @@
 </file>
 
 <file path=customXml/itemProps1.xml><?xml version="1.0" encoding="utf-8"?>
-<ds:datastoreItem xmlns:ds="http://schemas.openxmlformats.org/officeDocument/2006/customXml" ds:itemID="{E4ECF486-5CE8-4D36-A2D2-2AEF24A4A36E}">
+<ds:datastoreItem xmlns:ds="http://schemas.openxmlformats.org/officeDocument/2006/customXml" ds:itemID="{EB3070DE-3CDA-4C97-A5D9-E08A38E56E38}">
   <ds:schemaRefs>
     <ds:schemaRef ds:uri="http://schemas.openxmlformats.org/officeDocument/2006/bibliography"/>
   </ds:schemaRefs>

</xml_diff>